<commit_message>
updated old site directory
</commit_message>
<xml_diff>
--- a/resume/assets/downloads/Klarence_OuYang-Resume-ATS.docx
+++ b/resume/assets/downloads/Klarence_OuYang-Resume-ATS.docx
@@ -40,6 +40,22 @@
           <w:rFonts w:ascii="Calibri" w:hAnsi="Calibri"/>
           <w:b/>
         </w:rPr>
+        <w:t xml:space="preserve">Digital </w:t>
+      </w:r>
+      <w:r>
+        <w:rPr>
+          <w:rFonts w:ascii="Calibri" w:hAnsi="Calibri"/>
+          <w:b/>
+        </w:rPr>
+        <w:t>s</w:t>
+      </w:r>
+      <w:bookmarkStart w:id="0" w:name="_GoBack"/>
+      <w:bookmarkEnd w:id="0"/>
+      <w:r>
+        <w:rPr>
+          <w:rFonts w:ascii="Calibri" w:hAnsi="Calibri"/>
+          <w:b/>
+        </w:rPr>
         <w:t>P</w:t>
       </w:r>
       <w:r>
@@ -141,10 +157,7 @@
         <w:sectPr>
           <w:headerReference w:type="even" r:id="rId9"/>
           <w:headerReference w:type="default" r:id="rId10"/>
-          <w:footerReference w:type="even" r:id="rId11"/>
-          <w:footerReference w:type="default" r:id="rId12"/>
-          <w:headerReference w:type="first" r:id="rId13"/>
-          <w:footerReference w:type="first" r:id="rId14"/>
+          <w:headerReference w:type="first" r:id="rId11"/>
           <w:type w:val="continuous"/>
           <w:pgSz w:w="12240" w:h="15840"/>
           <w:pgMar w:top="1440" w:right="1440" w:bottom="1440" w:left="1440" w:header="720" w:footer="720" w:gutter="0"/>
@@ -183,6 +196,14 @@
           <w:sz w:val="22"/>
           <w:szCs w:val="22"/>
         </w:rPr>
+        <w:t xml:space="preserve"> &amp; FE</w:t>
+      </w:r>
+      <w:r>
+        <w:rPr>
+          <w:rFonts w:ascii="Calibri" w:hAnsi="Calibri"/>
+          <w:sz w:val="22"/>
+          <w:szCs w:val="22"/>
+        </w:rPr>
         <w:t xml:space="preserve"> Architecture</w:t>
       </w:r>
     </w:p>
@@ -271,7 +292,7 @@
           <w:sz w:val="22"/>
           <w:szCs w:val="22"/>
         </w:rPr>
-        <w:t>User-centered Design</w:t>
+        <w:t>Responsive Design</w:t>
       </w:r>
     </w:p>
     <w:p>
@@ -295,15 +316,31 @@
           <w:sz w:val="22"/>
           <w:szCs w:val="22"/>
         </w:rPr>
-        <w:t xml:space="preserve">Design </w:t>
-      </w:r>
-      <w:r>
-        <w:rPr>
-          <w:rFonts w:ascii="Calibri" w:hAnsi="Calibri"/>
-          <w:sz w:val="22"/>
-          <w:szCs w:val="22"/>
-        </w:rPr>
-        <w:t>Thinking</w:t>
+        <w:t>User-centered Design</w:t>
+      </w:r>
+    </w:p>
+    <w:p>
+      <w:pPr>
+        <w:pStyle w:val="BodyText"/>
+        <w:numPr>
+          <w:ilvl w:val="0"/>
+          <w:numId w:val="4"/>
+        </w:numPr>
+        <w:spacing w:before="0"/>
+        <w:contextualSpacing/>
+        <w:rPr>
+          <w:rFonts w:ascii="Calibri" w:hAnsi="Calibri"/>
+          <w:sz w:val="22"/>
+          <w:szCs w:val="22"/>
+        </w:rPr>
+      </w:pPr>
+      <w:r>
+        <w:rPr>
+          <w:rFonts w:ascii="Calibri" w:hAnsi="Calibri"/>
+          <w:sz w:val="22"/>
+          <w:szCs w:val="22"/>
+        </w:rPr>
+        <w:t>Design Thinking</w:t>
       </w:r>
     </w:p>
     <w:p>
@@ -904,7 +941,7 @@
         </w:rPr>
         <w:t xml:space="preserve">Public Project – </w:t>
       </w:r>
-      <w:hyperlink r:id="rId15" w:history="1">
+      <w:hyperlink r:id="rId12" w:history="1">
         <w:r>
           <w:rPr>
             <w:rStyle w:val="Hyperlink"/>
@@ -1251,7 +1288,7 @@
         </w:rPr>
         <w:t xml:space="preserve">Developed and maintained the </w:t>
       </w:r>
-      <w:hyperlink r:id="rId16" w:history="1">
+      <w:hyperlink r:id="rId13" w:history="1">
         <w:r>
           <w:rPr>
             <w:rStyle w:val="Hyperlink"/>
@@ -1644,7 +1681,7 @@
         </w:rPr>
         <w:t xml:space="preserve">Maintained </w:t>
       </w:r>
-      <w:hyperlink r:id="rId17" w:history="1">
+      <w:hyperlink r:id="rId14" w:history="1">
         <w:r>
           <w:rPr>
             <w:rStyle w:val="Hyperlink"/>
@@ -2492,7 +2529,7 @@
           <w:sz w:val="22"/>
           <w:szCs w:val="22"/>
         </w:rPr>
-        <w:t>Axure</w:t>
+        <w:t>OmniGraffle / Visio</w:t>
       </w:r>
     </w:p>
     <w:p>
@@ -2515,7 +2552,7 @@
           <w:sz w:val="22"/>
           <w:szCs w:val="22"/>
         </w:rPr>
-        <w:t>Zeplin</w:t>
+        <w:t>Axure</w:t>
       </w:r>
     </w:p>
     <w:p>
@@ -2538,7 +2575,7 @@
           <w:sz w:val="22"/>
           <w:szCs w:val="22"/>
         </w:rPr>
-        <w:t>OmniGraffle / Visio</w:t>
+        <w:t>Zeplin</w:t>
       </w:r>
     </w:p>
     <w:p>
@@ -2819,36 +2856,6 @@
 </w:endnotes>
 </file>
 
-<file path=word/footer1.xml><?xml version="1.0" encoding="utf-8"?>
-<w:ftr xmlns:wpc="http://schemas.microsoft.com/office/word/2010/wordprocessingCanvas" xmlns:cx="http://schemas.microsoft.com/office/drawing/2014/chartex" xmlns:cx1="http://schemas.microsoft.com/office/drawing/2015/9/8/chartex" xmlns:cx2="http://schemas.microsoft.com/office/drawing/2015/10/21/chartex" xmlns:cx3="http://schemas.microsoft.com/office/drawing/2016/5/9/chartex" xmlns:cx4="http://schemas.microsoft.com/office/drawing/2016/5/10/chartex" xmlns:cx5="http://schemas.microsoft.com/office/drawing/2016/5/11/chartex" xmlns:cx6="http://schemas.microsoft.com/office/drawing/2016/5/12/chartex" xmlns:cx7="http://schemas.microsoft.com/office/drawing/2016/5/13/chartex" xmlns:cx8="http://schemas.microsoft.com/office/drawing/2016/5/14/chartex" xmlns:mc="http://schemas.openxmlformats.org/markup-compatibility/2006" xmlns:aink="http://schemas.microsoft.com/office/drawing/2016/ink" xmlns:am3d="http://schemas.microsoft.com/office/drawing/2017/model3d" xmlns:o="urn:schemas-microsoft-com:office:office" xmlns:r="http://schemas.openxmlformats.org/officeDocument/2006/relationships" xmlns:m="http://schemas.openxmlformats.org/officeDocument/2006/math" xmlns:v="urn:schemas-microsoft-com:vml" xmlns:wp14="http://schemas.microsoft.com/office/word/2010/wordprocessingDrawing" xmlns:wp="http://schemas.openxmlformats.org/drawingml/2006/wordprocessingDrawing" xmlns:w10="urn:schemas-microsoft-com:office:word" xmlns:w="http://schemas.openxmlformats.org/wordprocessingml/2006/main" xmlns:w14="http://schemas.microsoft.com/office/word/2010/wordml" xmlns:w15="http://schemas.microsoft.com/office/word/2012/wordml" xmlns:w16cid="http://schemas.microsoft.com/office/word/2016/wordml/cid" xmlns:w16se="http://schemas.microsoft.com/office/word/2015/wordml/symex" xmlns:wpg="http://schemas.microsoft.com/office/word/2010/wordprocessingGroup" xmlns:wpi="http://schemas.microsoft.com/office/word/2010/wordprocessingInk" xmlns:wne="http://schemas.microsoft.com/office/word/2006/wordml" xmlns:wps="http://schemas.microsoft.com/office/word/2010/wordprocessingShape" mc:Ignorable="w14 w15 w16se w16cid wp14">
-  <w:p>
-    <w:pPr>
-      <w:pStyle w:val="Footer"/>
-    </w:pPr>
-  </w:p>
-</w:ftr>
-</file>
-
-<file path=word/footer2.xml><?xml version="1.0" encoding="utf-8"?>
-<w:ftr xmlns:wpc="http://schemas.microsoft.com/office/word/2010/wordprocessingCanvas" xmlns:cx="http://schemas.microsoft.com/office/drawing/2014/chartex" xmlns:cx1="http://schemas.microsoft.com/office/drawing/2015/9/8/chartex" xmlns:cx2="http://schemas.microsoft.com/office/drawing/2015/10/21/chartex" xmlns:cx3="http://schemas.microsoft.com/office/drawing/2016/5/9/chartex" xmlns:cx4="http://schemas.microsoft.com/office/drawing/2016/5/10/chartex" xmlns:cx5="http://schemas.microsoft.com/office/drawing/2016/5/11/chartex" xmlns:cx6="http://schemas.microsoft.com/office/drawing/2016/5/12/chartex" xmlns:cx7="http://schemas.microsoft.com/office/drawing/2016/5/13/chartex" xmlns:cx8="http://schemas.microsoft.com/office/drawing/2016/5/14/chartex" xmlns:mc="http://schemas.openxmlformats.org/markup-compatibility/2006" xmlns:aink="http://schemas.microsoft.com/office/drawing/2016/ink" xmlns:am3d="http://schemas.microsoft.com/office/drawing/2017/model3d" xmlns:o="urn:schemas-microsoft-com:office:office" xmlns:r="http://schemas.openxmlformats.org/officeDocument/2006/relationships" xmlns:m="http://schemas.openxmlformats.org/officeDocument/2006/math" xmlns:v="urn:schemas-microsoft-com:vml" xmlns:wp14="http://schemas.microsoft.com/office/word/2010/wordprocessingDrawing" xmlns:wp="http://schemas.openxmlformats.org/drawingml/2006/wordprocessingDrawing" xmlns:w10="urn:schemas-microsoft-com:office:word" xmlns:w="http://schemas.openxmlformats.org/wordprocessingml/2006/main" xmlns:w14="http://schemas.microsoft.com/office/word/2010/wordml" xmlns:w15="http://schemas.microsoft.com/office/word/2012/wordml" xmlns:w16cid="http://schemas.microsoft.com/office/word/2016/wordml/cid" xmlns:w16se="http://schemas.microsoft.com/office/word/2015/wordml/symex" xmlns:wpg="http://schemas.microsoft.com/office/word/2010/wordprocessingGroup" xmlns:wpi="http://schemas.microsoft.com/office/word/2010/wordprocessingInk" xmlns:wne="http://schemas.microsoft.com/office/word/2006/wordml" xmlns:wps="http://schemas.microsoft.com/office/word/2010/wordprocessingShape" mc:Ignorable="w14 w15 w16se w16cid wp14">
-  <w:p>
-    <w:pPr>
-      <w:pStyle w:val="Footer"/>
-    </w:pPr>
-  </w:p>
-</w:ftr>
-</file>
-
-<file path=word/footer3.xml><?xml version="1.0" encoding="utf-8"?>
-<w:ftr xmlns:wpc="http://schemas.microsoft.com/office/word/2010/wordprocessingCanvas" xmlns:cx="http://schemas.microsoft.com/office/drawing/2014/chartex" xmlns:cx1="http://schemas.microsoft.com/office/drawing/2015/9/8/chartex" xmlns:cx2="http://schemas.microsoft.com/office/drawing/2015/10/21/chartex" xmlns:cx3="http://schemas.microsoft.com/office/drawing/2016/5/9/chartex" xmlns:cx4="http://schemas.microsoft.com/office/drawing/2016/5/10/chartex" xmlns:cx5="http://schemas.microsoft.com/office/drawing/2016/5/11/chartex" xmlns:cx6="http://schemas.microsoft.com/office/drawing/2016/5/12/chartex" xmlns:cx7="http://schemas.microsoft.com/office/drawing/2016/5/13/chartex" xmlns:cx8="http://schemas.microsoft.com/office/drawing/2016/5/14/chartex" xmlns:mc="http://schemas.openxmlformats.org/markup-compatibility/2006" xmlns:aink="http://schemas.microsoft.com/office/drawing/2016/ink" xmlns:am3d="http://schemas.microsoft.com/office/drawing/2017/model3d" xmlns:o="urn:schemas-microsoft-com:office:office" xmlns:r="http://schemas.openxmlformats.org/officeDocument/2006/relationships" xmlns:m="http://schemas.openxmlformats.org/officeDocument/2006/math" xmlns:v="urn:schemas-microsoft-com:vml" xmlns:wp14="http://schemas.microsoft.com/office/word/2010/wordprocessingDrawing" xmlns:wp="http://schemas.openxmlformats.org/drawingml/2006/wordprocessingDrawing" xmlns:w10="urn:schemas-microsoft-com:office:word" xmlns:w="http://schemas.openxmlformats.org/wordprocessingml/2006/main" xmlns:w14="http://schemas.microsoft.com/office/word/2010/wordml" xmlns:w15="http://schemas.microsoft.com/office/word/2012/wordml" xmlns:w16cid="http://schemas.microsoft.com/office/word/2016/wordml/cid" xmlns:w16se="http://schemas.microsoft.com/office/word/2015/wordml/symex" xmlns:wpg="http://schemas.microsoft.com/office/word/2010/wordprocessingGroup" xmlns:wpi="http://schemas.microsoft.com/office/word/2010/wordprocessingInk" xmlns:wne="http://schemas.microsoft.com/office/word/2006/wordml" xmlns:wps="http://schemas.microsoft.com/office/word/2010/wordprocessingShape" mc:Ignorable="w14 w15 w16se w16cid wp14">
-  <w:p>
-    <w:pPr>
-      <w:pStyle w:val="Footer"/>
-    </w:pPr>
-  </w:p>
-</w:ftr>
-</file>
-
 <file path=word/footnotes.xml><?xml version="1.0" encoding="utf-8"?>
 <w:footnotes xmlns:wpc="http://schemas.microsoft.com/office/word/2010/wordprocessingCanvas" xmlns:cx="http://schemas.microsoft.com/office/drawing/2014/chartex" xmlns:cx1="http://schemas.microsoft.com/office/drawing/2015/9/8/chartex" xmlns:cx2="http://schemas.microsoft.com/office/drawing/2015/10/21/chartex" xmlns:cx3="http://schemas.microsoft.com/office/drawing/2016/5/9/chartex" xmlns:cx4="http://schemas.microsoft.com/office/drawing/2016/5/10/chartex" xmlns:cx5="http://schemas.microsoft.com/office/drawing/2016/5/11/chartex" xmlns:cx6="http://schemas.microsoft.com/office/drawing/2016/5/12/chartex" xmlns:cx7="http://schemas.microsoft.com/office/drawing/2016/5/13/chartex" xmlns:cx8="http://schemas.microsoft.com/office/drawing/2016/5/14/chartex" xmlns:mc="http://schemas.openxmlformats.org/markup-compatibility/2006" xmlns:aink="http://schemas.microsoft.com/office/drawing/2016/ink" xmlns:am3d="http://schemas.microsoft.com/office/drawing/2017/model3d" xmlns:o="urn:schemas-microsoft-com:office:office" xmlns:r="http://schemas.openxmlformats.org/officeDocument/2006/relationships" xmlns:m="http://schemas.openxmlformats.org/officeDocument/2006/math" xmlns:v="urn:schemas-microsoft-com:vml" xmlns:wp14="http://schemas.microsoft.com/office/word/2010/wordprocessingDrawing" xmlns:wp="http://schemas.openxmlformats.org/drawingml/2006/wordprocessingDrawing" xmlns:w10="urn:schemas-microsoft-com:office:word" xmlns:w="http://schemas.openxmlformats.org/wordprocessingml/2006/main" xmlns:w14="http://schemas.microsoft.com/office/word/2010/wordml" xmlns:w15="http://schemas.microsoft.com/office/word/2012/wordml" xmlns:w16cid="http://schemas.microsoft.com/office/word/2016/wordml/cid" xmlns:w16se="http://schemas.microsoft.com/office/word/2015/wordml/symex" xmlns:wpg="http://schemas.microsoft.com/office/word/2010/wordprocessingGroup" xmlns:wpi="http://schemas.microsoft.com/office/word/2010/wordprocessingInk" xmlns:wne="http://schemas.microsoft.com/office/word/2006/wordml" xmlns:wps="http://schemas.microsoft.com/office/word/2010/wordprocessingShape" mc:Ignorable="w14 w15 w16se w16cid wp14">
   <w:footnote w:type="separator" w:id="-1">
@@ -2881,6 +2888,11 @@
         <w:docPartUnique/>
       </w:docPartObj>
     </w:sdtPr>
+    <w:sdtEndPr>
+      <w:rPr>
+        <w:rStyle w:val="PageNumber"/>
+      </w:rPr>
+    </w:sdtEndPr>
     <w:sdtContent>
       <w:p>
         <w:pPr>
@@ -2934,6 +2946,7 @@
     <w:r>
       <w:rPr>
         <w:rFonts w:asciiTheme="minorHAnsi" w:hAnsiTheme="minorHAnsi" w:cstheme="minorHAnsi"/>
+        <w:noProof/>
         <w:color w:val="5C5C5C"/>
       </w:rPr>
       <w:drawing>
@@ -3104,18 +3117,7 @@
         <w:bdr w:val="none" w:sz="0" w:space="0" w:color="auto" w:frame="1"/>
         <w:shd w:val="clear" w:color="auto" w:fill="FFFFFF"/>
       </w:rPr>
-      <w:t>linkedin.com/in/Klarence</w:t>
-    </w:r>
-    <w:r>
-      <w:rPr>
-        <w:rFonts w:ascii="Segoe UI" w:hAnsi="Segoe UI" w:cs="Segoe UI"/>
-        <w:color w:val="262626" w:themeColor="text1" w:themeShade="80"/>
-        <w:sz w:val="21"/>
-        <w:szCs w:val="21"/>
-        <w:bdr w:val="none" w:sz="0" w:space="0" w:color="auto" w:frame="1"/>
-        <w:shd w:val="clear" w:color="auto" w:fill="FFFFFF"/>
-      </w:rPr>
-      <w:t xml:space="preserve"> | Page Two</w:t>
+      <w:t>linkedin.com/in/Klarence | Page Two</w:t>
     </w:r>
   </w:p>
 </w:hdr>
@@ -3135,6 +3137,7 @@
     <w:r>
       <w:rPr>
         <w:rFonts w:asciiTheme="minorHAnsi" w:hAnsiTheme="minorHAnsi" w:cstheme="minorHAnsi"/>
+        <w:noProof/>
         <w:color w:val="5C5C5C"/>
       </w:rPr>
       <w:drawing>
@@ -3289,8 +3292,6 @@
       </w:rPr>
       <w:t>linkedin.com/in/Klarence</w:t>
     </w:r>
-    <w:bookmarkStart w:id="0" w:name="_GoBack"/>
-    <w:bookmarkEnd w:id="0"/>
   </w:p>
 </w:hdr>
 </file>
@@ -5164,7 +5165,7 @@
 </file>
 
 <file path=customXml/itemProps2.xml><?xml version="1.0" encoding="utf-8"?>
-<ds:datastoreItem xmlns:ds="http://schemas.openxmlformats.org/officeDocument/2006/customXml" ds:itemID="{83CDCBB8-8D0C-7E41-A961-D4707B2C2526}">
+<ds:datastoreItem xmlns:ds="http://schemas.openxmlformats.org/officeDocument/2006/customXml" ds:itemID="{DF9EE2C4-4655-CA49-B5B8-39F4F1DFFF8A}">
   <ds:schemaRefs>
     <ds:schemaRef ds:uri="http://schemas.openxmlformats.org/officeDocument/2006/bibliography"/>
   </ds:schemaRefs>

</xml_diff>